<commit_message>
Blockheader Version should be a string
</commit_message>
<xml_diff>
--- a/Explorer/Explorer Rest.docx
+++ b/Explorer/Explorer Rest.docx
@@ -123,8 +123,6 @@
             <w:r>
               <w:t>Path</w:t>
             </w:r>
-            <w:bookmarkStart w:id="0" w:name="_GoBack"/>
-            <w:bookmarkEnd w:id="0"/>
           </w:p>
         </w:tc>
         <w:tc>
@@ -1218,7 +1216,37 @@
                 <w:lang w:val="en-GB"/>
               </w:rPr>
               <w:tab/>
-              <w:t>"Version": 1.0</w:t>
+              <w:t xml:space="preserve">"Version": </w:t>
+            </w:r>
+            <w:r>
+              <w:rPr>
+                <w:rFonts w:ascii="Consolas" w:eastAsia="Consolas" w:hAnsi="Consolas" w:cs="Consolas"/>
+                <w:color w:val="000000"/>
+                <w:sz w:val="18"/>
+                <w:szCs w:val="18"/>
+                <w:lang w:val="en-GB"/>
+              </w:rPr>
+              <w:t>"</w:t>
+            </w:r>
+            <w:r>
+              <w:rPr>
+                <w:rFonts w:ascii="Consolas" w:eastAsia="Consolas" w:hAnsi="Consolas" w:cs="Consolas"/>
+                <w:color w:val="000000"/>
+                <w:sz w:val="18"/>
+                <w:szCs w:val="18"/>
+                <w:lang w:val="en-GB"/>
+              </w:rPr>
+              <w:t>1.0</w:t>
+            </w:r>
+            <w:r>
+              <w:rPr>
+                <w:rFonts w:ascii="Consolas" w:eastAsia="Consolas" w:hAnsi="Consolas" w:cs="Consolas"/>
+                <w:color w:val="000000"/>
+                <w:sz w:val="18"/>
+                <w:szCs w:val="18"/>
+                <w:lang w:val="en-GB"/>
+              </w:rPr>
+              <w:t>"</w:t>
             </w:r>
           </w:p>
           <w:p>
@@ -2642,7 +2670,37 @@
                 <w:lang w:val="en-GB"/>
               </w:rPr>
               <w:tab/>
-              <w:t>"Version": 1.0</w:t>
+              <w:t xml:space="preserve">"Version": </w:t>
+            </w:r>
+            <w:r>
+              <w:rPr>
+                <w:rFonts w:ascii="Consolas" w:eastAsia="Consolas" w:hAnsi="Consolas" w:cs="Consolas"/>
+                <w:color w:val="000000"/>
+                <w:sz w:val="18"/>
+                <w:szCs w:val="18"/>
+                <w:lang w:val="en-GB"/>
+              </w:rPr>
+              <w:t>"</w:t>
+            </w:r>
+            <w:r>
+              <w:rPr>
+                <w:rFonts w:ascii="Consolas" w:eastAsia="Consolas" w:hAnsi="Consolas" w:cs="Consolas"/>
+                <w:color w:val="000000"/>
+                <w:sz w:val="18"/>
+                <w:szCs w:val="18"/>
+                <w:lang w:val="en-GB"/>
+              </w:rPr>
+              <w:t>1.0</w:t>
+            </w:r>
+            <w:r>
+              <w:rPr>
+                <w:rFonts w:ascii="Consolas" w:eastAsia="Consolas" w:hAnsi="Consolas" w:cs="Consolas"/>
+                <w:color w:val="000000"/>
+                <w:sz w:val="18"/>
+                <w:szCs w:val="18"/>
+                <w:lang w:val="en-GB"/>
+              </w:rPr>
+              <w:t>"</w:t>
             </w:r>
           </w:p>
           <w:p>
@@ -4064,7 +4122,37 @@
                 <w:lang w:val="en-GB"/>
               </w:rPr>
               <w:tab/>
-              <w:t>"Version": 1.0</w:t>
+              <w:t xml:space="preserve">"Version": </w:t>
+            </w:r>
+            <w:r>
+              <w:rPr>
+                <w:rFonts w:ascii="Consolas" w:eastAsia="Consolas" w:hAnsi="Consolas" w:cs="Consolas"/>
+                <w:color w:val="000000"/>
+                <w:sz w:val="18"/>
+                <w:szCs w:val="18"/>
+                <w:lang w:val="en-GB"/>
+              </w:rPr>
+              <w:t>"</w:t>
+            </w:r>
+            <w:r>
+              <w:rPr>
+                <w:rFonts w:ascii="Consolas" w:eastAsia="Consolas" w:hAnsi="Consolas" w:cs="Consolas"/>
+                <w:color w:val="000000"/>
+                <w:sz w:val="18"/>
+                <w:szCs w:val="18"/>
+                <w:lang w:val="en-GB"/>
+              </w:rPr>
+              <w:t>1.0</w:t>
+            </w:r>
+            <w:r>
+              <w:rPr>
+                <w:rFonts w:ascii="Consolas" w:eastAsia="Consolas" w:hAnsi="Consolas" w:cs="Consolas"/>
+                <w:color w:val="000000"/>
+                <w:sz w:val="18"/>
+                <w:szCs w:val="18"/>
+                <w:lang w:val="en-GB"/>
+              </w:rPr>
+              <w:t>"</w:t>
             </w:r>
           </w:p>
           <w:p>
@@ -5479,7 +5567,37 @@
                 <w:lang w:val="en-GB"/>
               </w:rPr>
               <w:tab/>
-              <w:t>"Version": 1.0</w:t>
+              <w:t xml:space="preserve">"Version": </w:t>
+            </w:r>
+            <w:r>
+              <w:rPr>
+                <w:rFonts w:ascii="Consolas" w:eastAsia="Consolas" w:hAnsi="Consolas" w:cs="Consolas"/>
+                <w:color w:val="000000"/>
+                <w:sz w:val="18"/>
+                <w:szCs w:val="18"/>
+                <w:lang w:val="en-GB"/>
+              </w:rPr>
+              <w:t>"</w:t>
+            </w:r>
+            <w:r>
+              <w:rPr>
+                <w:rFonts w:ascii="Consolas" w:eastAsia="Consolas" w:hAnsi="Consolas" w:cs="Consolas"/>
+                <w:color w:val="000000"/>
+                <w:sz w:val="18"/>
+                <w:szCs w:val="18"/>
+                <w:lang w:val="en-GB"/>
+              </w:rPr>
+              <w:t>1.0</w:t>
+            </w:r>
+            <w:r>
+              <w:rPr>
+                <w:rFonts w:ascii="Consolas" w:eastAsia="Consolas" w:hAnsi="Consolas" w:cs="Consolas"/>
+                <w:color w:val="000000"/>
+                <w:sz w:val="18"/>
+                <w:szCs w:val="18"/>
+                <w:lang w:val="en-GB"/>
+              </w:rPr>
+              <w:t>"</w:t>
             </w:r>
           </w:p>
           <w:p>
@@ -6823,7 +6941,37 @@
                 <w:lang w:val="en-GB"/>
               </w:rPr>
               <w:tab/>
-              <w:t>"Version": 1.0</w:t>
+              <w:t xml:space="preserve">"Version": </w:t>
+            </w:r>
+            <w:r>
+              <w:rPr>
+                <w:rFonts w:ascii="Consolas" w:eastAsia="Consolas" w:hAnsi="Consolas" w:cs="Consolas"/>
+                <w:color w:val="000000"/>
+                <w:sz w:val="18"/>
+                <w:szCs w:val="18"/>
+                <w:lang w:val="en-GB"/>
+              </w:rPr>
+              <w:t>"</w:t>
+            </w:r>
+            <w:r>
+              <w:rPr>
+                <w:rFonts w:ascii="Consolas" w:eastAsia="Consolas" w:hAnsi="Consolas" w:cs="Consolas"/>
+                <w:color w:val="000000"/>
+                <w:sz w:val="18"/>
+                <w:szCs w:val="18"/>
+                <w:lang w:val="en-GB"/>
+              </w:rPr>
+              <w:t>1.0</w:t>
+            </w:r>
+            <w:r>
+              <w:rPr>
+                <w:rFonts w:ascii="Consolas" w:eastAsia="Consolas" w:hAnsi="Consolas" w:cs="Consolas"/>
+                <w:color w:val="000000"/>
+                <w:sz w:val="18"/>
+                <w:szCs w:val="18"/>
+                <w:lang w:val="en-GB"/>
+              </w:rPr>
+              <w:t>"</w:t>
             </w:r>
           </w:p>
           <w:p>
@@ -7587,7 +7735,37 @@
                 <w:lang w:val="en-GB"/>
               </w:rPr>
               <w:tab/>
-              <w:t>"Version": 1.0</w:t>
+              <w:t xml:space="preserve">"Version": </w:t>
+            </w:r>
+            <w:r>
+              <w:rPr>
+                <w:rFonts w:ascii="Consolas" w:eastAsia="Consolas" w:hAnsi="Consolas" w:cs="Consolas"/>
+                <w:color w:val="000000"/>
+                <w:sz w:val="18"/>
+                <w:szCs w:val="18"/>
+                <w:lang w:val="en-GB"/>
+              </w:rPr>
+              <w:t>"</w:t>
+            </w:r>
+            <w:r>
+              <w:rPr>
+                <w:rFonts w:ascii="Consolas" w:eastAsia="Consolas" w:hAnsi="Consolas" w:cs="Consolas"/>
+                <w:color w:val="000000"/>
+                <w:sz w:val="18"/>
+                <w:szCs w:val="18"/>
+                <w:lang w:val="en-GB"/>
+              </w:rPr>
+              <w:t>1.0</w:t>
+            </w:r>
+            <w:r>
+              <w:rPr>
+                <w:rFonts w:ascii="Consolas" w:eastAsia="Consolas" w:hAnsi="Consolas" w:cs="Consolas"/>
+                <w:color w:val="000000"/>
+                <w:sz w:val="18"/>
+                <w:szCs w:val="18"/>
+                <w:lang w:val="en-GB"/>
+              </w:rPr>
+              <w:t>"</w:t>
             </w:r>
           </w:p>
           <w:p>
@@ -8931,7 +9109,37 @@
                 <w:lang w:val="en-GB"/>
               </w:rPr>
               <w:tab/>
-              <w:t>"Version": 1.0</w:t>
+              <w:t xml:space="preserve">"Version": </w:t>
+            </w:r>
+            <w:r>
+              <w:rPr>
+                <w:rFonts w:ascii="Consolas" w:eastAsia="Consolas" w:hAnsi="Consolas" w:cs="Consolas"/>
+                <w:color w:val="000000"/>
+                <w:sz w:val="18"/>
+                <w:szCs w:val="18"/>
+                <w:lang w:val="en-GB"/>
+              </w:rPr>
+              <w:t>"</w:t>
+            </w:r>
+            <w:r>
+              <w:rPr>
+                <w:rFonts w:ascii="Consolas" w:eastAsia="Consolas" w:hAnsi="Consolas" w:cs="Consolas"/>
+                <w:color w:val="000000"/>
+                <w:sz w:val="18"/>
+                <w:szCs w:val="18"/>
+                <w:lang w:val="en-GB"/>
+              </w:rPr>
+              <w:t>1.0</w:t>
+            </w:r>
+            <w:r>
+              <w:rPr>
+                <w:rFonts w:ascii="Consolas" w:eastAsia="Consolas" w:hAnsi="Consolas" w:cs="Consolas"/>
+                <w:color w:val="000000"/>
+                <w:sz w:val="18"/>
+                <w:szCs w:val="18"/>
+                <w:lang w:val="en-GB"/>
+              </w:rPr>
+              <w:t>"</w:t>
             </w:r>
           </w:p>
           <w:p>
@@ -9012,6 +9220,8 @@
               <w:tab/>
               <w:t>{</w:t>
             </w:r>
+            <w:bookmarkStart w:id="0" w:name="_GoBack"/>
+            <w:bookmarkEnd w:id="0"/>
           </w:p>
           <w:p>
             <w:pPr>

</xml_diff>